<commit_message>
helen's journal and newest DesignDocument
</commit_message>
<xml_diff>
--- a/design/Journal-wangy51.docx
+++ b/design/Journal-wangy51.docx
@@ -533,6 +533,14 @@
           <w:szCs w:val="24"/>
         </w:rPr>
       </w:pPr>
+    </w:p>
+    <w:p>
+      <w:pPr>
+        <w:rPr>
+          <w:sz w:val="24"/>
+          <w:szCs w:val="24"/>
+        </w:rPr>
+      </w:pPr>
       <w:r>
         <w:rPr>
           <w:sz w:val="28"/>
@@ -1089,6 +1097,725 @@
         </w:rPr>
         <w:t xml:space="preserve"> method.</w:t>
       </w:r>
+    </w:p>
+    <w:p>
+      <w:pPr>
+        <w:rPr>
+          <w:sz w:val="24"/>
+          <w:szCs w:val="24"/>
+        </w:rPr>
+      </w:pPr>
+    </w:p>
+    <w:p>
+      <w:pPr>
+        <w:rPr>
+          <w:sz w:val="28"/>
+          <w:szCs w:val="28"/>
+        </w:rPr>
+      </w:pPr>
+      <w:r>
+        <w:rPr>
+          <w:sz w:val="28"/>
+          <w:szCs w:val="28"/>
+        </w:rPr>
+        <w:t>4/22/2022</w:t>
+      </w:r>
+    </w:p>
+    <w:p>
+      <w:pPr>
+        <w:rPr>
+          <w:sz w:val="24"/>
+          <w:szCs w:val="24"/>
+        </w:rPr>
+      </w:pPr>
+      <w:proofErr w:type="spellStart"/>
+      <w:r>
+        <w:rPr>
+          <w:sz w:val="24"/>
+          <w:szCs w:val="24"/>
+        </w:rPr>
+        <w:t>Half finished</w:t>
+      </w:r>
+      <w:proofErr w:type="spellEnd"/>
+      <w:r>
+        <w:rPr>
+          <w:sz w:val="24"/>
+          <w:szCs w:val="24"/>
+        </w:rPr>
+        <w:t xml:space="preserve"> with building </w:t>
+      </w:r>
+      <w:proofErr w:type="spellStart"/>
+      <w:r>
+        <w:rPr>
+          <w:sz w:val="24"/>
+          <w:szCs w:val="24"/>
+        </w:rPr>
+        <w:t>datapath</w:t>
+      </w:r>
+      <w:proofErr w:type="spellEnd"/>
+      <w:r>
+        <w:rPr>
+          <w:sz w:val="24"/>
+          <w:szCs w:val="24"/>
+        </w:rPr>
+        <w:t>.</w:t>
+      </w:r>
+    </w:p>
+    <w:p>
+      <w:pPr>
+        <w:rPr>
+          <w:sz w:val="24"/>
+          <w:szCs w:val="24"/>
+        </w:rPr>
+      </w:pPr>
+      <w:r>
+        <w:rPr>
+          <w:sz w:val="24"/>
+          <w:szCs w:val="24"/>
+        </w:rPr>
+        <w:t xml:space="preserve">Added a cycle for </w:t>
+      </w:r>
+      <w:proofErr w:type="spellStart"/>
+      <w:r>
+        <w:rPr>
+          <w:sz w:val="24"/>
+          <w:szCs w:val="24"/>
+        </w:rPr>
+        <w:t>sw</w:t>
+      </w:r>
+      <w:proofErr w:type="spellEnd"/>
+      <w:r>
+        <w:rPr>
+          <w:sz w:val="24"/>
+          <w:szCs w:val="24"/>
+        </w:rPr>
+        <w:t xml:space="preserve"> and </w:t>
+      </w:r>
+      <w:proofErr w:type="spellStart"/>
+      <w:r>
+        <w:rPr>
+          <w:sz w:val="24"/>
+          <w:szCs w:val="24"/>
+        </w:rPr>
+        <w:t>lw</w:t>
+      </w:r>
+      <w:proofErr w:type="spellEnd"/>
+      <w:r>
+        <w:rPr>
+          <w:sz w:val="24"/>
+          <w:szCs w:val="24"/>
+        </w:rPr>
+        <w:t xml:space="preserve"> and do the pre-calculation for </w:t>
+      </w:r>
+      <w:proofErr w:type="spellStart"/>
+      <w:r>
+        <w:rPr>
+          <w:sz w:val="24"/>
+          <w:szCs w:val="24"/>
+        </w:rPr>
+        <w:t>beq</w:t>
+      </w:r>
+      <w:proofErr w:type="spellEnd"/>
+      <w:r>
+        <w:rPr>
+          <w:sz w:val="24"/>
+          <w:szCs w:val="24"/>
+        </w:rPr>
+        <w:t xml:space="preserve">, </w:t>
+      </w:r>
+      <w:proofErr w:type="spellStart"/>
+      <w:r>
+        <w:rPr>
+          <w:sz w:val="24"/>
+          <w:szCs w:val="24"/>
+        </w:rPr>
+        <w:t>bne</w:t>
+      </w:r>
+      <w:proofErr w:type="spellEnd"/>
+      <w:r>
+        <w:rPr>
+          <w:sz w:val="24"/>
+          <w:szCs w:val="24"/>
+        </w:rPr>
+        <w:t xml:space="preserve"> instead since they are used more often</w:t>
+      </w:r>
+    </w:p>
+    <w:p>
+      <w:pPr>
+        <w:rPr>
+          <w:sz w:val="24"/>
+          <w:szCs w:val="24"/>
+        </w:rPr>
+      </w:pPr>
+      <w:r>
+        <w:rPr>
+          <w:sz w:val="24"/>
+          <w:szCs w:val="24"/>
+        </w:rPr>
+        <w:t xml:space="preserve">Tried to use the unused bit to switch between the two but </w:t>
+      </w:r>
+      <w:proofErr w:type="spellStart"/>
+      <w:r>
+        <w:rPr>
+          <w:sz w:val="24"/>
+          <w:szCs w:val="24"/>
+        </w:rPr>
+        <w:t>beq</w:t>
+      </w:r>
+      <w:proofErr w:type="spellEnd"/>
+      <w:r>
+        <w:rPr>
+          <w:sz w:val="24"/>
+          <w:szCs w:val="24"/>
+        </w:rPr>
+        <w:t xml:space="preserve">, </w:t>
+      </w:r>
+      <w:proofErr w:type="spellStart"/>
+      <w:r>
+        <w:rPr>
+          <w:sz w:val="24"/>
+          <w:szCs w:val="24"/>
+        </w:rPr>
+        <w:t>bne</w:t>
+      </w:r>
+      <w:proofErr w:type="spellEnd"/>
+      <w:r>
+        <w:rPr>
+          <w:sz w:val="24"/>
+          <w:szCs w:val="24"/>
+        </w:rPr>
+        <w:t xml:space="preserve"> are AI type, they do not have the 3 extra bits.</w:t>
+      </w:r>
+    </w:p>
+    <w:p>
+      <w:pPr>
+        <w:rPr>
+          <w:sz w:val="24"/>
+          <w:szCs w:val="24"/>
+        </w:rPr>
+      </w:pPr>
+      <w:r>
+        <w:rPr>
+          <w:sz w:val="24"/>
+          <w:szCs w:val="24"/>
+        </w:rPr>
+        <w:t>If we are changing the source for ALU, we to choose between the op of the mux to be from IR or control. That means adding a mux to the opcode and using another bit from IR to be the op of this new op mux. But we cannot switch back.</w:t>
+      </w:r>
+    </w:p>
+    <w:p>
+      <w:pPr>
+        <w:rPr>
+          <w:sz w:val="24"/>
+          <w:szCs w:val="24"/>
+        </w:rPr>
+      </w:pPr>
+      <w:r>
+        <w:rPr>
+          <w:sz w:val="24"/>
+          <w:szCs w:val="24"/>
+        </w:rPr>
+        <w:t xml:space="preserve">TODO: Add the memory map, </w:t>
+      </w:r>
+      <w:r>
+        <w:rPr>
+          <w:sz w:val="24"/>
+          <w:szCs w:val="24"/>
+        </w:rPr>
+        <w:t>increment jump to use 11 bits</w:t>
+      </w:r>
+    </w:p>
+    <w:p>
+      <w:pPr>
+        <w:rPr>
+          <w:sz w:val="24"/>
+          <w:szCs w:val="24"/>
+        </w:rPr>
+      </w:pPr>
+      <w:r>
+        <w:rPr>
+          <w:sz w:val="24"/>
+          <w:szCs w:val="24"/>
+        </w:rPr>
+        <w:t xml:space="preserve">TODO: Finish </w:t>
+      </w:r>
+      <w:proofErr w:type="spellStart"/>
+      <w:r>
+        <w:rPr>
+          <w:sz w:val="24"/>
+          <w:szCs w:val="24"/>
+        </w:rPr>
+        <w:t>datapath</w:t>
+      </w:r>
+      <w:proofErr w:type="spellEnd"/>
+      <w:r>
+        <w:rPr>
+          <w:sz w:val="24"/>
+          <w:szCs w:val="24"/>
+        </w:rPr>
+        <w:t xml:space="preserve"> on Sunday</w:t>
+      </w:r>
+    </w:p>
+    <w:p>
+      <w:pPr>
+        <w:rPr>
+          <w:sz w:val="24"/>
+          <w:szCs w:val="24"/>
+        </w:rPr>
+      </w:pPr>
+    </w:p>
+    <w:p>
+      <w:pPr>
+        <w:rPr>
+          <w:sz w:val="28"/>
+          <w:szCs w:val="28"/>
+        </w:rPr>
+      </w:pPr>
+      <w:r>
+        <w:rPr>
+          <w:sz w:val="28"/>
+          <w:szCs w:val="28"/>
+        </w:rPr>
+        <w:t>4/24/2022</w:t>
+      </w:r>
+    </w:p>
+    <w:p>
+      <w:pPr>
+        <w:rPr>
+          <w:sz w:val="24"/>
+          <w:szCs w:val="24"/>
+        </w:rPr>
+      </w:pPr>
+      <w:r>
+        <w:rPr>
+          <w:sz w:val="24"/>
+          <w:szCs w:val="24"/>
+        </w:rPr>
+        <w:t xml:space="preserve">Finished designing the </w:t>
+      </w:r>
+      <w:proofErr w:type="spellStart"/>
+      <w:r>
+        <w:rPr>
+          <w:sz w:val="24"/>
+          <w:szCs w:val="24"/>
+        </w:rPr>
+        <w:t>datapath</w:t>
+      </w:r>
+      <w:proofErr w:type="spellEnd"/>
+      <w:r>
+        <w:rPr>
+          <w:sz w:val="24"/>
+          <w:szCs w:val="24"/>
+        </w:rPr>
+        <w:t xml:space="preserve"> with Jermaine</w:t>
+      </w:r>
+    </w:p>
+    <w:p>
+      <w:pPr>
+        <w:rPr>
+          <w:sz w:val="24"/>
+          <w:szCs w:val="24"/>
+        </w:rPr>
+      </w:pPr>
+      <w:r>
+        <w:rPr>
+          <w:sz w:val="24"/>
+          <w:szCs w:val="24"/>
+        </w:rPr>
+        <w:t>Made minor changes to the RTL</w:t>
+      </w:r>
+    </w:p>
+    <w:p>
+      <w:pPr>
+        <w:rPr>
+          <w:sz w:val="24"/>
+          <w:szCs w:val="24"/>
+        </w:rPr>
+      </w:pPr>
+      <w:r>
+        <w:rPr>
+          <w:noProof/>
+        </w:rPr>
+        <w:lastRenderedPageBreak/>
+        <w:drawing>
+          <wp:inline distT="0" distB="0" distL="0" distR="0" wp14:anchorId="0F2C10C2" wp14:editId="6B8F0484">
+            <wp:extent cx="5943600" cy="1308100"/>
+            <wp:effectExtent l="0" t="0" r="0" b="6350"/>
+            <wp:docPr id="4" name="Picture 4" descr="Text&#10;&#10;Description automatically generated"/>
+            <wp:cNvGraphicFramePr>
+              <a:graphicFrameLocks xmlns:a="http://schemas.openxmlformats.org/drawingml/2006/main" noChangeAspect="1"/>
+            </wp:cNvGraphicFramePr>
+            <a:graphic xmlns:a="http://schemas.openxmlformats.org/drawingml/2006/main">
+              <a:graphicData uri="http://schemas.openxmlformats.org/drawingml/2006/picture">
+                <pic:pic xmlns:pic="http://schemas.openxmlformats.org/drawingml/2006/picture">
+                  <pic:nvPicPr>
+                    <pic:cNvPr id="4" name="Picture 4" descr="Text&#10;&#10;Description automatically generated"/>
+                    <pic:cNvPicPr/>
+                  </pic:nvPicPr>
+                  <pic:blipFill>
+                    <a:blip r:embed="rId8"/>
+                    <a:stretch>
+                      <a:fillRect/>
+                    </a:stretch>
+                  </pic:blipFill>
+                  <pic:spPr>
+                    <a:xfrm>
+                      <a:off x="0" y="0"/>
+                      <a:ext cx="5943600" cy="1308100"/>
+                    </a:xfrm>
+                    <a:prstGeom prst="rect">
+                      <a:avLst/>
+                    </a:prstGeom>
+                  </pic:spPr>
+                </pic:pic>
+              </a:graphicData>
+            </a:graphic>
+          </wp:inline>
+        </w:drawing>
+      </w:r>
+    </w:p>
+    <w:p>
+      <w:pPr>
+        <w:rPr>
+          <w:sz w:val="24"/>
+          <w:szCs w:val="24"/>
+        </w:rPr>
+      </w:pPr>
+      <w:proofErr w:type="spellStart"/>
+      <w:r>
+        <w:rPr>
+          <w:sz w:val="24"/>
+          <w:szCs w:val="24"/>
+        </w:rPr>
+        <w:t>Errr</w:t>
+      </w:r>
+      <w:proofErr w:type="spellEnd"/>
+      <w:r>
+        <w:rPr>
+          <w:sz w:val="24"/>
+          <w:szCs w:val="24"/>
+        </w:rPr>
+        <w:t xml:space="preserve">.. just noticed that my role should be the test implementation and </w:t>
+      </w:r>
+      <w:r>
+        <w:rPr>
+          <w:sz w:val="24"/>
+          <w:szCs w:val="24"/>
+        </w:rPr>
+        <w:t>description, maybe that causes the confusion?</w:t>
+      </w:r>
+    </w:p>
+    <w:p>
+      <w:pPr>
+        <w:rPr>
+          <w:sz w:val="24"/>
+          <w:szCs w:val="24"/>
+        </w:rPr>
+      </w:pPr>
+      <w:r>
+        <w:rPr>
+          <w:sz w:val="24"/>
+          <w:szCs w:val="24"/>
+        </w:rPr>
+        <w:t xml:space="preserve">Memory map, update j, </w:t>
+      </w:r>
+      <w:proofErr w:type="spellStart"/>
+      <w:r>
+        <w:rPr>
+          <w:sz w:val="24"/>
+          <w:szCs w:val="24"/>
+        </w:rPr>
+        <w:t>jal</w:t>
+      </w:r>
+      <w:proofErr w:type="spellEnd"/>
+      <w:r>
+        <w:rPr>
+          <w:sz w:val="24"/>
+          <w:szCs w:val="24"/>
+        </w:rPr>
+        <w:t xml:space="preserve"> green sheet and RTL</w:t>
+      </w:r>
+    </w:p>
+    <w:p>
+      <w:pPr>
+        <w:rPr>
+          <w:sz w:val="24"/>
+          <w:szCs w:val="24"/>
+        </w:rPr>
+      </w:pPr>
+    </w:p>
+    <w:p>
+      <w:pPr>
+        <w:rPr>
+          <w:sz w:val="28"/>
+          <w:szCs w:val="28"/>
+        </w:rPr>
+      </w:pPr>
+      <w:r>
+        <w:rPr>
+          <w:sz w:val="28"/>
+          <w:szCs w:val="28"/>
+        </w:rPr>
+        <w:t>4/26/2022</w:t>
+      </w:r>
+    </w:p>
+    <w:p>
+      <w:pPr>
+        <w:rPr>
+          <w:sz w:val="24"/>
+          <w:szCs w:val="24"/>
+        </w:rPr>
+      </w:pPr>
+      <w:r>
+        <w:rPr>
+          <w:sz w:val="24"/>
+          <w:szCs w:val="24"/>
+        </w:rPr>
+        <w:t xml:space="preserve">Finished updating changes to j </w:t>
+      </w:r>
+      <w:proofErr w:type="spellStart"/>
+      <w:r>
+        <w:rPr>
+          <w:sz w:val="24"/>
+          <w:szCs w:val="24"/>
+        </w:rPr>
+        <w:t>jal</w:t>
+      </w:r>
+      <w:proofErr w:type="spellEnd"/>
+      <w:r>
+        <w:rPr>
+          <w:sz w:val="24"/>
+          <w:szCs w:val="24"/>
+        </w:rPr>
+        <w:t>.</w:t>
+      </w:r>
+      <w:r>
+        <w:rPr>
+          <w:sz w:val="24"/>
+          <w:szCs w:val="24"/>
+        </w:rPr>
+        <w:t xml:space="preserve"> Finished </w:t>
+      </w:r>
+      <w:r>
+        <w:rPr>
+          <w:sz w:val="24"/>
+          <w:szCs w:val="24"/>
+        </w:rPr>
+        <w:t>adding</w:t>
+      </w:r>
+      <w:r>
+        <w:rPr>
+          <w:sz w:val="24"/>
+          <w:szCs w:val="24"/>
+        </w:rPr>
+        <w:t xml:space="preserve"> memory map.</w:t>
+      </w:r>
+    </w:p>
+    <w:p>
+      <w:pPr>
+        <w:rPr>
+          <w:sz w:val="24"/>
+          <w:szCs w:val="24"/>
+        </w:rPr>
+      </w:pPr>
+      <w:r>
+        <w:rPr>
+          <w:sz w:val="24"/>
+          <w:szCs w:val="24"/>
+        </w:rPr>
+        <w:t>Write some plan of testing the implementation, but the implementation plan itself is not yet written so may need to make changes to it.</w:t>
+      </w:r>
+    </w:p>
+    <w:p>
+      <w:pPr>
+        <w:rPr>
+          <w:sz w:val="24"/>
+          <w:szCs w:val="24"/>
+        </w:rPr>
+      </w:pPr>
+      <w:r>
+        <w:rPr>
+          <w:sz w:val="24"/>
+          <w:szCs w:val="24"/>
+        </w:rPr>
+        <w:t>The test I write basically focused on testing all the possible inputs of the control signals. Tests for flags and clock are also added for those that have these.</w:t>
+      </w:r>
+    </w:p>
+    <w:p>
+      <w:pPr>
+        <w:rPr>
+          <w:sz w:val="24"/>
+          <w:szCs w:val="24"/>
+        </w:rPr>
+      </w:pPr>
+      <w:r>
+        <w:rPr>
+          <w:sz w:val="24"/>
+          <w:szCs w:val="24"/>
+        </w:rPr>
+        <w:t xml:space="preserve">Decide to set memory to read and write on rising edge since in </w:t>
+      </w:r>
+      <w:proofErr w:type="spellStart"/>
+      <w:r>
+        <w:rPr>
+          <w:sz w:val="24"/>
+          <w:szCs w:val="24"/>
+        </w:rPr>
+        <w:t>jal</w:t>
+      </w:r>
+      <w:proofErr w:type="spellEnd"/>
+      <w:r>
+        <w:rPr>
+          <w:sz w:val="24"/>
+          <w:szCs w:val="24"/>
+        </w:rPr>
+        <w:t xml:space="preserve"> we want it to store the current PC before PC changes on falling edge. Does not have a cycle where memory do both read and write so it is okay to put read and write on the same edge.</w:t>
+      </w:r>
+    </w:p>
+    <w:p>
+      <w:pPr>
+        <w:rPr>
+          <w:sz w:val="24"/>
+          <w:szCs w:val="24"/>
+        </w:rPr>
+      </w:pPr>
+      <w:r>
+        <w:rPr>
+          <w:sz w:val="24"/>
+          <w:szCs w:val="24"/>
+        </w:rPr>
+        <w:t>Main should start at 0x0000</w:t>
+      </w:r>
+    </w:p>
+    <w:p>
+      <w:pPr>
+        <w:rPr>
+          <w:sz w:val="24"/>
+          <w:szCs w:val="24"/>
+        </w:rPr>
+      </w:pPr>
+      <w:r>
+        <w:rPr>
+          <w:sz w:val="24"/>
+          <w:szCs w:val="24"/>
+        </w:rPr>
+        <w:t xml:space="preserve">ALU op should be 3 since it </w:t>
+      </w:r>
+      <w:r>
+        <w:rPr>
+          <w:sz w:val="24"/>
+          <w:szCs w:val="24"/>
+        </w:rPr>
+        <w:t>does</w:t>
+      </w:r>
+      <w:r>
+        <w:rPr>
+          <w:sz w:val="24"/>
+          <w:szCs w:val="24"/>
+        </w:rPr>
+        <w:t xml:space="preserve"> add, sub, and, or, </w:t>
+      </w:r>
+      <w:proofErr w:type="spellStart"/>
+      <w:r>
+        <w:rPr>
+          <w:sz w:val="24"/>
+          <w:szCs w:val="24"/>
+        </w:rPr>
+        <w:t>slt</w:t>
+      </w:r>
+      <w:proofErr w:type="spellEnd"/>
+    </w:p>
+    <w:p>
+      <w:pPr>
+        <w:rPr>
+          <w:sz w:val="24"/>
+          <w:szCs w:val="24"/>
+        </w:rPr>
+      </w:pPr>
+      <w:r>
+        <w:rPr>
+          <w:sz w:val="24"/>
+          <w:szCs w:val="24"/>
+        </w:rPr>
+        <w:t>Finished the Complex FSM for M4</w:t>
+      </w:r>
+    </w:p>
+    <w:p>
+      <w:pPr>
+        <w:rPr>
+          <w:sz w:val="24"/>
+          <w:szCs w:val="24"/>
+        </w:rPr>
+      </w:pPr>
+      <w:r>
+        <w:rPr>
+          <w:sz w:val="24"/>
+          <w:szCs w:val="24"/>
+        </w:rPr>
+        <w:t xml:space="preserve">TODO: For M4, finish implementation of test bench, need to contact </w:t>
+      </w:r>
+      <w:proofErr w:type="spellStart"/>
+      <w:r>
+        <w:rPr>
+          <w:sz w:val="24"/>
+          <w:szCs w:val="24"/>
+        </w:rPr>
+        <w:t>Zeen</w:t>
+      </w:r>
+      <w:proofErr w:type="spellEnd"/>
+      <w:r>
+        <w:rPr>
+          <w:sz w:val="24"/>
+          <w:szCs w:val="24"/>
+        </w:rPr>
+        <w:t xml:space="preserve"> to see if he can meet during Thursday Friday class time.</w:t>
+      </w:r>
+    </w:p>
+    <w:p>
+      <w:pPr>
+        <w:rPr>
+          <w:sz w:val="24"/>
+          <w:szCs w:val="24"/>
+        </w:rPr>
+      </w:pPr>
+      <w:r>
+        <w:rPr>
+          <w:sz w:val="24"/>
+          <w:szCs w:val="24"/>
+        </w:rPr>
+        <w:t xml:space="preserve">TODO: Ask </w:t>
+      </w:r>
+      <w:proofErr w:type="spellStart"/>
+      <w:r>
+        <w:rPr>
+          <w:sz w:val="24"/>
+          <w:szCs w:val="24"/>
+        </w:rPr>
+        <w:t>Zeen</w:t>
+      </w:r>
+      <w:proofErr w:type="spellEnd"/>
+      <w:r>
+        <w:rPr>
+          <w:sz w:val="24"/>
+          <w:szCs w:val="24"/>
+        </w:rPr>
+        <w:t xml:space="preserve"> to use the assembler to get the new machine code that has address of main starting at 0x0000</w:t>
+      </w:r>
+    </w:p>
+    <w:p>
+      <w:pPr>
+        <w:rPr>
+          <w:sz w:val="24"/>
+          <w:szCs w:val="24"/>
+        </w:rPr>
+      </w:pPr>
+    </w:p>
+    <w:p>
+      <w:pPr>
+        <w:rPr>
+          <w:sz w:val="24"/>
+          <w:szCs w:val="24"/>
+        </w:rPr>
+      </w:pPr>
     </w:p>
     <w:sectPr>
       <w:pgSz w:w="12240" w:h="15840"/>

</xml_diff>